<commit_message>
Image validation, multi file upload
</commit_message>
<xml_diff>
--- a/Documentation/dokumentacio.docx
+++ b/Documentation/dokumentacio.docx
@@ -9,8 +9,6 @@
           <w:b/>
         </w:rPr>
       </w:pPr>
-      <w:bookmarkStart w:id="0" w:name="_GoBack"/>
-      <w:bookmarkEnd w:id="0"/>
       <w:r>
         <w:rPr>
           <w:b/>
@@ -36,15 +34,7 @@
         <w:spacing w:before="480" w:after="0"/>
       </w:pPr>
       <w:r>
-        <w:t xml:space="preserve">A főoldalon megjelennek a legfrissebb hírek (cím és összefoglaló, dátum szerint csökkenő sorrendben, legfeljebb 10), illetve a lap tetején kiemelten </w:t>
-      </w:r>
-      <w:proofErr w:type="spellStart"/>
-      <w:r>
-        <w:t>avezető</w:t>
-      </w:r>
-      <w:proofErr w:type="spellEnd"/>
-      <w:r>
-        <w:t xml:space="preserve"> cikk (cím és összefoglaló) képpel (amennyiben több kép tartozik a cikkhez, az első jelenik meg, kicsinyített méretben).</w:t>
+        <w:t>A főoldalon megjelennek a legfrissebb hírek (cím és összefoglaló, dátum szerint csökkenő sorrendben, legfeljebb 10), illetve a lap tetején kiemelten avezető cikk (cím és összefoglaló) képpel (amennyiben több kép tartozik a cikkhez, az első jelenik meg, kicsinyített méretben).</w:t>
       </w:r>
     </w:p>
     <w:p>
@@ -70,23 +60,7 @@
         <w:spacing w:before="480" w:after="0"/>
       </w:pPr>
       <w:r>
-        <w:t xml:space="preserve">A hírportál tartalmaz egy archívumot, ahol dátum szerint csökkenő sorrendben </w:t>
-      </w:r>
-      <w:proofErr w:type="spellStart"/>
-      <w:r>
-        <w:t>listázódnak</w:t>
-      </w:r>
-      <w:proofErr w:type="spellEnd"/>
-      <w:r>
-        <w:t xml:space="preserve"> a hírek (cím és összefoglaló). Egy oldalon legfeljebb 20 hírt láthatunk, a többiért lapozni kell. Az archívumban lehet keresni is, megadott dátumra, </w:t>
-      </w:r>
-      <w:proofErr w:type="gramStart"/>
-      <w:r>
-        <w:t>cím(</w:t>
-      </w:r>
-      <w:proofErr w:type="gramEnd"/>
-      <w:r>
-        <w:t>részlet)re, vagy tetszőleges szóra a cikk tartalmából.</w:t>
+        <w:t>A hírportál tartalmaz egy archívumot, ahol dátum szerint csökkenő sorrendben listázódnak a hírek (cím és összefoglaló). Egy oldalon legfeljebb 20 hírt láthatunk, a többiért lapozni kell. Az archívumban lehet keresni is, megadott dátumra, cím(részlet)re, vagy tetszőleges szóra a cikk tartalmából.</w:t>
       </w:r>
     </w:p>
     <w:p>
@@ -129,9 +103,8 @@
           <w:szCs w:val="19"/>
           <w:shd w:val="clear" w:color="auto" w:fill="FFFFFF"/>
         </w:rPr>
-        <w:t>A weblapot ASP</w:t>
-      </w:r>
-      <w:proofErr w:type="gramStart"/>
+        <w:t xml:space="preserve">A weblapot ASP.NET </w:t>
+      </w:r>
       <w:r>
         <w:rPr>
           <w:rFonts w:ascii="Arial" w:hAnsi="Arial" w:cs="Arial"/>
@@ -140,9 +113,8 @@
           <w:szCs w:val="19"/>
           <w:shd w:val="clear" w:color="auto" w:fill="FFFFFF"/>
         </w:rPr>
-        <w:t>.NET</w:t>
-      </w:r>
-      <w:proofErr w:type="gramEnd"/>
+        <w:t xml:space="preserve">Core </w:t>
+      </w:r>
       <w:r>
         <w:rPr>
           <w:rFonts w:ascii="Arial" w:hAnsi="Arial" w:cs="Arial"/>
@@ -151,61 +123,7 @@
           <w:szCs w:val="19"/>
           <w:shd w:val="clear" w:color="auto" w:fill="FFFFFF"/>
         </w:rPr>
-        <w:t xml:space="preserve"> </w:t>
-      </w:r>
-      <w:proofErr w:type="spellStart"/>
-      <w:r>
-        <w:rPr>
-          <w:rFonts w:ascii="Arial" w:hAnsi="Arial" w:cs="Arial"/>
-          <w:color w:val="000000"/>
-          <w:sz w:val="19"/>
-          <w:szCs w:val="19"/>
-          <w:shd w:val="clear" w:color="auto" w:fill="FFFFFF"/>
-        </w:rPr>
-        <w:t>Core</w:t>
-      </w:r>
-      <w:proofErr w:type="spellEnd"/>
-      <w:r>
-        <w:rPr>
-          <w:rFonts w:ascii="Arial" w:hAnsi="Arial" w:cs="Arial"/>
-          <w:color w:val="000000"/>
-          <w:sz w:val="19"/>
-          <w:szCs w:val="19"/>
-          <w:shd w:val="clear" w:color="auto" w:fill="FFFFFF"/>
-        </w:rPr>
-        <w:t xml:space="preserve"> </w:t>
-      </w:r>
-      <w:r>
-        <w:rPr>
-          <w:rFonts w:ascii="Arial" w:hAnsi="Arial" w:cs="Arial"/>
-          <w:color w:val="000000"/>
-          <w:sz w:val="19"/>
-          <w:szCs w:val="19"/>
-          <w:shd w:val="clear" w:color="auto" w:fill="FFFFFF"/>
-        </w:rPr>
-        <w:t xml:space="preserve">MVC keretrendszerben lett megvalósítva, kihasználva az általa adott funkcionalitást (állapotkezelés, </w:t>
-      </w:r>
-      <w:proofErr w:type="spellStart"/>
-      <w:r>
-        <w:rPr>
-          <w:rFonts w:ascii="Arial" w:hAnsi="Arial" w:cs="Arial"/>
-          <w:color w:val="000000"/>
-          <w:sz w:val="19"/>
-          <w:szCs w:val="19"/>
-          <w:shd w:val="clear" w:color="auto" w:fill="FFFFFF"/>
-        </w:rPr>
-        <w:t>validáció</w:t>
-      </w:r>
-      <w:proofErr w:type="spellEnd"/>
-      <w:r>
-        <w:rPr>
-          <w:rFonts w:ascii="Arial" w:hAnsi="Arial" w:cs="Arial"/>
-          <w:color w:val="000000"/>
-          <w:sz w:val="19"/>
-          <w:szCs w:val="19"/>
-          <w:shd w:val="clear" w:color="auto" w:fill="FFFFFF"/>
-        </w:rPr>
-        <w:t>).</w:t>
+        <w:t>MVC keretrendszerben lett megvalósítva, kihasználva az általa adott funkcionalitást (állapotkezelés, validáció).</w:t>
       </w:r>
     </w:p>
     <w:p>
@@ -230,7 +148,6 @@
         </w:rPr>
         <w:t xml:space="preserve">Az adatok adatbázisban vannak tárolva, és </w:t>
       </w:r>
-      <w:proofErr w:type="spellStart"/>
       <w:r>
         <w:rPr>
           <w:rFonts w:ascii="Arial" w:hAnsi="Arial" w:cs="Arial"/>
@@ -239,31 +156,8 @@
           <w:szCs w:val="19"/>
           <w:shd w:val="clear" w:color="auto" w:fill="FFFFFF"/>
         </w:rPr>
-        <w:t>Entity</w:t>
-      </w:r>
-      <w:proofErr w:type="spellEnd"/>
-      <w:r>
-        <w:rPr>
-          <w:rFonts w:ascii="Arial" w:hAnsi="Arial" w:cs="Arial"/>
-          <w:color w:val="000000"/>
-          <w:sz w:val="19"/>
-          <w:szCs w:val="19"/>
-          <w:shd w:val="clear" w:color="auto" w:fill="FFFFFF"/>
-        </w:rPr>
-        <w:t xml:space="preserve"> Framework </w:t>
-      </w:r>
-      <w:proofErr w:type="spellStart"/>
-      <w:r>
-        <w:rPr>
-          <w:rFonts w:ascii="Arial" w:hAnsi="Arial" w:cs="Arial"/>
-          <w:color w:val="000000"/>
-          <w:sz w:val="19"/>
-          <w:szCs w:val="19"/>
-          <w:shd w:val="clear" w:color="auto" w:fill="FFFFFF"/>
-        </w:rPr>
-        <w:t>Core</w:t>
-      </w:r>
-      <w:proofErr w:type="spellEnd"/>
+        <w:t>Entity Framework Core</w:t>
+      </w:r>
       <w:r>
         <w:rPr>
           <w:rFonts w:ascii="Arial" w:hAnsi="Arial" w:cs="Arial"/>
@@ -325,9 +219,8 @@
           <w:szCs w:val="19"/>
           <w:shd w:val="clear" w:color="auto" w:fill="FFFFFF"/>
         </w:rPr>
-        <w:t xml:space="preserve"> Az egységes elrendezést </w:t>
-      </w:r>
-      <w:proofErr w:type="spellStart"/>
+        <w:t xml:space="preserve"> Az egységes elrendezést Layout </w:t>
+      </w:r>
       <w:r>
         <w:rPr>
           <w:rFonts w:ascii="Arial" w:hAnsi="Arial" w:cs="Arial"/>
@@ -336,50 +229,7 @@
           <w:szCs w:val="19"/>
           <w:shd w:val="clear" w:color="auto" w:fill="FFFFFF"/>
         </w:rPr>
-        <w:t>Layout</w:t>
-      </w:r>
-      <w:proofErr w:type="spellEnd"/>
-      <w:r>
-        <w:rPr>
-          <w:rFonts w:ascii="Arial" w:hAnsi="Arial" w:cs="Arial"/>
-          <w:color w:val="000000"/>
-          <w:sz w:val="19"/>
-          <w:szCs w:val="19"/>
-          <w:shd w:val="clear" w:color="auto" w:fill="FFFFFF"/>
-        </w:rPr>
-        <w:t xml:space="preserve"> </w:t>
-      </w:r>
-      <w:r>
-        <w:rPr>
-          <w:rFonts w:ascii="Arial" w:hAnsi="Arial" w:cs="Arial"/>
-          <w:color w:val="000000"/>
-          <w:sz w:val="19"/>
-          <w:szCs w:val="19"/>
-          <w:shd w:val="clear" w:color="auto" w:fill="FFFFFF"/>
-        </w:rPr>
-        <w:t xml:space="preserve">segítségével valósítjuk meg. Ami tartalmazza a fejlécet, láblécet, beilleszti a szükséges </w:t>
-      </w:r>
-      <w:proofErr w:type="spellStart"/>
-      <w:r>
-        <w:rPr>
-          <w:rFonts w:ascii="Arial" w:hAnsi="Arial" w:cs="Arial"/>
-          <w:color w:val="000000"/>
-          <w:sz w:val="19"/>
-          <w:szCs w:val="19"/>
-          <w:shd w:val="clear" w:color="auto" w:fill="FFFFFF"/>
-        </w:rPr>
-        <w:t>szkripteket</w:t>
-      </w:r>
-      <w:proofErr w:type="spellEnd"/>
-      <w:r>
-        <w:rPr>
-          <w:rFonts w:ascii="Arial" w:hAnsi="Arial" w:cs="Arial"/>
-          <w:color w:val="000000"/>
-          <w:sz w:val="19"/>
-          <w:szCs w:val="19"/>
-          <w:shd w:val="clear" w:color="auto" w:fill="FFFFFF"/>
-        </w:rPr>
-        <w:t>.</w:t>
+        <w:t>segítségével valósítjuk meg. Ami tartalmazza a fejlécet, láblécet, beilleszti a szükséges szkripteket.</w:t>
       </w:r>
     </w:p>
     <w:p>
@@ -641,29 +491,7 @@
           <w:szCs w:val="19"/>
           <w:shd w:val="clear" w:color="auto" w:fill="FFFFFF"/>
         </w:rPr>
-        <w:t xml:space="preserve">eresni megadott dátumra, </w:t>
-      </w:r>
-      <w:proofErr w:type="gramStart"/>
-      <w:r>
-        <w:rPr>
-          <w:rFonts w:ascii="Arial" w:hAnsi="Arial" w:cs="Arial"/>
-          <w:color w:val="000000"/>
-          <w:sz w:val="19"/>
-          <w:szCs w:val="19"/>
-          <w:shd w:val="clear" w:color="auto" w:fill="FFFFFF"/>
-        </w:rPr>
-        <w:t>cím(</w:t>
-      </w:r>
-      <w:proofErr w:type="gramEnd"/>
-      <w:r>
-        <w:rPr>
-          <w:rFonts w:ascii="Arial" w:hAnsi="Arial" w:cs="Arial"/>
-          <w:color w:val="000000"/>
-          <w:sz w:val="19"/>
-          <w:szCs w:val="19"/>
-          <w:shd w:val="clear" w:color="auto" w:fill="FFFFFF"/>
-        </w:rPr>
-        <w:t xml:space="preserve">részlet)re, vagy tetszőleges szóra </w:t>
+        <w:t xml:space="preserve">eresni megadott dátumra, cím(részlet)re, vagy tetszőleges szóra </w:t>
       </w:r>
       <w:r>
         <w:rPr>
@@ -849,46 +677,25 @@
         <w:t xml:space="preserve"> architektúrában valósítjuk meg, ennek megfelelően</w:t>
       </w:r>
       <w:r>
+        <w:t xml:space="preserve"> View, Model</w:t>
+      </w:r>
+      <w:r>
         <w:t xml:space="preserve"> </w:t>
       </w:r>
-      <w:proofErr w:type="spellStart"/>
-      <w:r>
-        <w:t>View</w:t>
-      </w:r>
-      <w:proofErr w:type="spellEnd"/>
-      <w:r>
-        <w:t xml:space="preserve">, </w:t>
-      </w:r>
-      <w:proofErr w:type="spellStart"/>
-      <w:r>
-        <w:t>Model</w:t>
-      </w:r>
-      <w:proofErr w:type="spellEnd"/>
+      <w:r>
+        <w:t>n</w:t>
+      </w:r>
+      <w:r>
+        <w:t>évtereket valósítunk meg az</w:t>
+      </w:r>
       <w:r>
         <w:t xml:space="preserve"> </w:t>
       </w:r>
       <w:r>
-        <w:t>n</w:t>
-      </w:r>
-      <w:r>
-        <w:t>évtereket valósítunk meg az</w:t>
-      </w:r>
-      <w:r>
-        <w:t xml:space="preserve"> </w:t>
-      </w:r>
-      <w:r>
         <w:t xml:space="preserve">alkalmazáson belül. </w:t>
       </w:r>
       <w:r>
-        <w:t xml:space="preserve">A </w:t>
-      </w:r>
-      <w:proofErr w:type="spellStart"/>
-      <w:r>
-        <w:t>Controller</w:t>
-      </w:r>
-      <w:proofErr w:type="spellEnd"/>
-      <w:r>
-        <w:t xml:space="preserve"> névtérben van definiálva a felhasználó által kezdeményezett és végrehajtható akciók</w:t>
+        <w:t>A Controller névtérben van definiálva a felhasználó által kezdeményezett és végrehajtható akciók</w:t>
       </w:r>
       <w:r>
         <w:t>.</w:t>
@@ -927,34 +734,16 @@
         </w:rPr>
       </w:pPr>
       <w:r>
-        <w:t xml:space="preserve">Az adatbázist az </w:t>
-      </w:r>
-      <w:proofErr w:type="spellStart"/>
-      <w:r>
-        <w:t>Entity</w:t>
-      </w:r>
-      <w:proofErr w:type="spellEnd"/>
-      <w:r>
-        <w:t xml:space="preserve"> Framework</w:t>
-      </w:r>
-      <w:r>
-        <w:t xml:space="preserve"> </w:t>
-      </w:r>
-      <w:proofErr w:type="spellStart"/>
-      <w:r>
-        <w:t>Core</w:t>
-      </w:r>
-      <w:proofErr w:type="spellEnd"/>
+        <w:t>Az adatbázist az Entity Framework</w:t>
+      </w:r>
+      <w:r>
+        <w:t xml:space="preserve"> Core</w:t>
+      </w:r>
       <w:r>
         <w:t xml:space="preserve"> által nyújtott entitás modell segítségével egy objektumrelációs adatbázisként reprezentáljuk. Ezt az </w:t>
       </w:r>
-      <w:proofErr w:type="spellStart"/>
-      <w:r>
-        <w:t>NewsPortalContext</w:t>
-      </w:r>
-      <w:proofErr w:type="spellEnd"/>
-      <w:r>
-        <w:t xml:space="preserve"> </w:t>
+      <w:r>
+        <w:t xml:space="preserve">NewsPortalContext </w:t>
       </w:r>
       <w:r>
         <w:t>osztály való</w:t>
@@ -973,15 +762,7 @@
         <w:spacing w:before="480" w:after="0"/>
       </w:pPr>
       <w:r>
-        <w:t xml:space="preserve">Az entitás modellel a </w:t>
-      </w:r>
-      <w:proofErr w:type="spellStart"/>
-      <w:r>
-        <w:t>Controllerek</w:t>
-      </w:r>
-      <w:proofErr w:type="spellEnd"/>
-      <w:r>
-        <w:t xml:space="preserve"> közvetlenül tartják a kapcsolatot</w:t>
+        <w:t>Az entitás modellel a Controllerek közvetlenül tartják a kapcsolatot</w:t>
       </w:r>
       <w:r>
         <w:t>.</w:t>
@@ -990,13 +771,8 @@
         <w:t xml:space="preserve"> Tehát </w:t>
       </w:r>
       <w:r>
-        <w:t xml:space="preserve">a </w:t>
-      </w:r>
-      <w:proofErr w:type="spellStart"/>
-      <w:r>
-        <w:t>Controllerek</w:t>
-      </w:r>
-      <w:proofErr w:type="spellEnd"/>
+        <w:t>a Controllerek</w:t>
+      </w:r>
       <w:r>
         <w:t xml:space="preserve"> egyes metódusai </w:t>
       </w:r>
@@ -1117,15 +893,7 @@
         </w:rPr>
       </w:pPr>
       <w:r>
-        <w:t xml:space="preserve">A </w:t>
-      </w:r>
-      <w:proofErr w:type="spellStart"/>
-      <w:r>
-        <w:t>HomeController</w:t>
-      </w:r>
-      <w:proofErr w:type="spellEnd"/>
-      <w:r>
-        <w:t xml:space="preserve"> osztály biztosítja a felhasználó számára az Index akción keresztül a fő oldal megjelenítését.</w:t>
+        <w:t>A HomeController osztály biztosítja a felhasználó számára az Index akción keresztül a fő oldal megjelenítését.</w:t>
       </w:r>
     </w:p>
     <w:p>
@@ -1152,38 +920,17 @@
       <w:r>
         <w:t xml:space="preserve"> </w:t>
       </w:r>
-      <w:proofErr w:type="spellStart"/>
       <w:r>
         <w:t>Article</w:t>
       </w:r>
       <w:r>
-        <w:t>Controller</w:t>
-      </w:r>
-      <w:proofErr w:type="spellEnd"/>
-      <w:r>
-        <w:t xml:space="preserve"> a </w:t>
+        <w:t xml:space="preserve">Controller a </w:t>
       </w:r>
       <w:r>
         <w:t>cikkekkel</w:t>
       </w:r>
       <w:r>
-        <w:t xml:space="preserve"> kapcsolatos akciókat valósítja meg. A </w:t>
-      </w:r>
-      <w:proofErr w:type="spellStart"/>
-      <w:r>
-        <w:t>Details</w:t>
-      </w:r>
-      <w:proofErr w:type="spellEnd"/>
-      <w:r>
-        <w:t xml:space="preserve"> akció egy meghatározott ID-</w:t>
-      </w:r>
-      <w:proofErr w:type="spellStart"/>
-      <w:r>
-        <w:t>val</w:t>
-      </w:r>
-      <w:proofErr w:type="spellEnd"/>
-      <w:r>
-        <w:t xml:space="preserve"> rendelkező </w:t>
+        <w:t xml:space="preserve"> kapcsolatos akciókat valósítja meg. A Details akció egy meghatározott ID-val rendelkező </w:t>
       </w:r>
       <w:r>
         <w:t>cikk</w:t>
@@ -1217,15 +964,7 @@
         </w:rPr>
       </w:pPr>
       <w:r>
-        <w:t xml:space="preserve">A </w:t>
-      </w:r>
-      <w:proofErr w:type="spellStart"/>
-      <w:r>
-        <w:t>ManagerController</w:t>
-      </w:r>
-      <w:proofErr w:type="spellEnd"/>
-      <w:r>
-        <w:t xml:space="preserve"> segítségével fájlokat (képeket) kérhetünk le az adatbázisból.</w:t>
+        <w:t>A ManagerController segítségével fájlokat (képeket) kérhetünk le az adatbázisból.</w:t>
       </w:r>
     </w:p>
     <w:p>
@@ -1249,16 +988,11 @@
       <w:r>
         <w:t xml:space="preserve">A </w:t>
       </w:r>
-      <w:proofErr w:type="spellStart"/>
       <w:r>
         <w:t>Pictures</w:t>
       </w:r>
       <w:r>
-        <w:t>Controller</w:t>
-      </w:r>
-      <w:proofErr w:type="spellEnd"/>
-      <w:r>
-        <w:t xml:space="preserve"> </w:t>
+        <w:t xml:space="preserve">Controller </w:t>
       </w:r>
       <w:r>
         <w:t>a képekkel kapcsolatos akciókat valósítja meg)</w:t>
@@ -1280,23 +1014,7 @@
         </w:rPr>
       </w:pPr>
       <w:r>
-        <w:t>(</w:t>
-      </w:r>
-      <w:proofErr w:type="gramStart"/>
-      <w:r>
-        <w:t>A</w:t>
-      </w:r>
-      <w:proofErr w:type="gramEnd"/>
-      <w:r>
-        <w:t xml:space="preserve"> </w:t>
-      </w:r>
-      <w:proofErr w:type="spellStart"/>
-      <w:r>
-        <w:t>UsersController</w:t>
-      </w:r>
-      <w:proofErr w:type="spellEnd"/>
-      <w:r>
-        <w:t xml:space="preserve"> a felhasználókkal kapcsolatos akciókat valósítja meg)</w:t>
+        <w:t>(A UsersController a felhasználókkal kapcsolatos akciókat valósítja meg)</w:t>
       </w:r>
     </w:p>
     <w:p>
@@ -1423,26 +1141,10 @@
         </w:rPr>
       </w:pPr>
       <w:r>
-        <w:t>A _</w:t>
-      </w:r>
-      <w:proofErr w:type="spellStart"/>
-      <w:r>
-        <w:t>Layout</w:t>
-      </w:r>
-      <w:proofErr w:type="spellEnd"/>
-      <w:r>
-        <w:t xml:space="preserve"> elrendezés felel az oldal egységes szerkezetű kialakításáért. Beállítja a címsort melyben a weboldal neve és az aktuális oldalra vonatkozó információ szerepel</w:t>
-      </w:r>
-      <w:r>
-        <w:t xml:space="preserve">. Beilleszti a működéshez szükséges </w:t>
-      </w:r>
-      <w:proofErr w:type="spellStart"/>
-      <w:r>
-        <w:t>szkripteket</w:t>
-      </w:r>
-      <w:proofErr w:type="spellEnd"/>
-      <w:r>
-        <w:t xml:space="preserve"> és a szép megjelenítéshez elengedhetetlen stílus</w:t>
+        <w:t>A _Layout elrendezés felel az oldal egységes szerkezetű kialakításáért. Beállítja a címsort melyben a weboldal neve és az aktuális oldalra vonatkozó információ szerepel</w:t>
+      </w:r>
+      <w:r>
+        <w:t>. Beilleszti a működéshez szükséges szkripteket és a szép megjelenítéshez elengedhetetlen stílus</w:t>
       </w:r>
       <w:r>
         <w:t>okat. Definiál egy menüsort és egy láblécet is mely egy keretet alkotnak az oldalnak.</w:t>
@@ -1516,27 +1218,15 @@
           <w:b/>
         </w:rPr>
       </w:pPr>
-      <w:proofErr w:type="spellStart"/>
       <w:r>
         <w:t>Articles</w:t>
       </w:r>
-      <w:proofErr w:type="spellEnd"/>
-      <w:r>
-        <w:t>/</w:t>
-      </w:r>
-      <w:proofErr w:type="spellStart"/>
-      <w:r>
-        <w:t>Create</w:t>
-      </w:r>
-      <w:proofErr w:type="spellEnd"/>
-      <w:r>
-        <w:t>/Edit/</w:t>
-      </w:r>
-      <w:proofErr w:type="spellStart"/>
-      <w:r>
-        <w:t>Delete</w:t>
-      </w:r>
-      <w:proofErr w:type="spellEnd"/>
+      <w:r>
+        <w:t>/Create</w:t>
+      </w:r>
+      <w:r>
+        <w:t>/Edit/Delete</w:t>
+      </w:r>
     </w:p>
     <w:p>
       <w:pPr>
@@ -1559,13 +1249,8 @@
       <w:r>
         <w:t xml:space="preserve"> </w:t>
       </w:r>
-      <w:proofErr w:type="spellStart"/>
-      <w:r>
-        <w:t>listázására</w:t>
-      </w:r>
-      <w:proofErr w:type="spellEnd"/>
-      <w:r>
-        <w:t xml:space="preserve">/feltöltésére/szerkesztésre/törlésére </w:t>
+      <w:r>
+        <w:t xml:space="preserve">listázására/feltöltésére/szerkesztésre/törlésére </w:t>
       </w:r>
       <w:r>
         <w:t>alkalmas</w:t>
@@ -1586,28 +1271,18 @@
           <w:b/>
         </w:rPr>
       </w:pPr>
-      <w:proofErr w:type="spellStart"/>
       <w:r>
         <w:rPr>
           <w:b/>
         </w:rPr>
         <w:t>Articles</w:t>
       </w:r>
-      <w:proofErr w:type="spellEnd"/>
-      <w:r>
-        <w:rPr>
-          <w:b/>
-        </w:rPr>
-        <w:t>/</w:t>
-      </w:r>
-      <w:proofErr w:type="spellStart"/>
-      <w:r>
-        <w:rPr>
-          <w:b/>
-        </w:rPr>
-        <w:t>Details</w:t>
-      </w:r>
-      <w:proofErr w:type="spellEnd"/>
+      <w:r>
+        <w:rPr>
+          <w:b/>
+        </w:rPr>
+        <w:t>/Details</w:t>
+      </w:r>
     </w:p>
     <w:p>
       <w:pPr>
@@ -1640,52 +1315,14 @@
           <w:b/>
         </w:rPr>
       </w:pPr>
-      <w:proofErr w:type="spellStart"/>
-      <w:r>
-        <w:rPr>
-          <w:b/>
-        </w:rPr>
-        <w:t>Articles</w:t>
-      </w:r>
-      <w:proofErr w:type="spellEnd"/>
-      <w:r>
-        <w:rPr>
-          <w:b/>
-        </w:rPr>
-        <w:t>/</w:t>
-      </w:r>
-      <w:proofErr w:type="spellStart"/>
-      <w:r>
-        <w:rPr>
-          <w:b/>
-        </w:rPr>
-        <w:t>Archive</w:t>
-      </w:r>
-      <w:proofErr w:type="spellEnd"/>
-      <w:r>
-        <w:rPr>
-          <w:b/>
-        </w:rPr>
-        <w:t>:</w:t>
-      </w:r>
-      <w:r>
-        <w:t xml:space="preserve"> Az archívum megjelenítésére és keresésre ad lehetőséget. Oldalakra tagolja a cikkek megjelenítését. Oldalankét legfeljebb 20 cikket </w:t>
-      </w:r>
-      <w:proofErr w:type="spellStart"/>
-      <w:r>
-        <w:t>listáz</w:t>
-      </w:r>
-      <w:proofErr w:type="spellEnd"/>
-      <w:r>
-        <w:t xml:space="preserve">. A listában a </w:t>
-      </w:r>
-      <w:proofErr w:type="spellStart"/>
-      <w:r>
-        <w:t>cikkekek</w:t>
-      </w:r>
-      <w:proofErr w:type="spellEnd"/>
-      <w:r>
-        <w:t xml:space="preserve"> címét és rövid összefoglalóját dátum szerint csökkenő sorrendben jeleníti meg. Továbbá három keresési mezőt jelenít meg, melyekkel dátumra, címre, szövegre</w:t>
+      <w:r>
+        <w:rPr>
+          <w:b/>
+        </w:rPr>
+        <w:t>Articles/Archive:</w:t>
+      </w:r>
+      <w:r>
+        <w:t xml:space="preserve"> Az archívum megjelenítésére és keresésre ad lehetőséget. Oldalakra tagolja a cikkek megjelenítését. Oldalankét legfeljebb 20 cikket listáz. A listában a cikkekek címét és rövid összefoglalóját dátum szerint csökkenő sorrendben jeleníti meg. Továbbá három keresési mezőt jelenít meg, melyekkel dátumra, címre, szövegre</w:t>
       </w:r>
       <w:r>
         <w:t xml:space="preserve"> kereshetünk.</w:t>
@@ -1703,32 +1340,17 @@
           <w:b/>
         </w:rPr>
       </w:pPr>
-      <w:proofErr w:type="spellStart"/>
-      <w:r>
-        <w:t>Pictures</w:t>
-      </w:r>
-      <w:proofErr w:type="spellEnd"/>
-      <w:r>
-        <w:t>/</w:t>
+      <w:r>
+        <w:t>Pictures/</w:t>
       </w:r>
       <w:r>
         <w:t>Index/</w:t>
       </w:r>
-      <w:proofErr w:type="spellStart"/>
       <w:r>
         <w:t>Create</w:t>
       </w:r>
-      <w:proofErr w:type="spellEnd"/>
-      <w:r>
-        <w:t>/Edit/</w:t>
-      </w:r>
-      <w:proofErr w:type="spellStart"/>
-      <w:r>
-        <w:t>Delete</w:t>
-      </w:r>
-      <w:proofErr w:type="spellEnd"/>
-      <w:r>
-        <w:t>/</w:t>
+      <w:r>
+        <w:t>/Edit/Delete/</w:t>
       </w:r>
     </w:p>
     <w:p>
@@ -1750,15 +1372,7 @@
         <w:t>ép</w:t>
       </w:r>
       <w:r>
-        <w:t xml:space="preserve">ek </w:t>
-      </w:r>
-      <w:proofErr w:type="spellStart"/>
-      <w:r>
-        <w:t>listázására</w:t>
-      </w:r>
-      <w:proofErr w:type="spellEnd"/>
-      <w:r>
-        <w:t>/</w:t>
+        <w:t>ek listázására/</w:t>
       </w:r>
       <w:r>
         <w:t>feltöltésére</w:t>
@@ -1791,36 +1405,21 @@
           <w:b/>
         </w:rPr>
       </w:pPr>
-      <w:proofErr w:type="spellStart"/>
-      <w:r>
-        <w:t>Users</w:t>
-      </w:r>
-      <w:proofErr w:type="spellEnd"/>
-      <w:r>
-        <w:t xml:space="preserve"> /</w:t>
+      <w:r>
+        <w:t>Users /</w:t>
       </w:r>
       <w:r>
         <w:t>Index</w:t>
       </w:r>
       <w:r>
-        <w:t>/</w:t>
-      </w:r>
-      <w:proofErr w:type="spellStart"/>
-      <w:r>
-        <w:t>Create</w:t>
-      </w:r>
-      <w:proofErr w:type="spellEnd"/>
+        <w:t>/Create</w:t>
+      </w:r>
       <w:r>
         <w:t>/Edit</w:t>
       </w:r>
       <w:r>
-        <w:t>/</w:t>
-      </w:r>
-      <w:proofErr w:type="spellStart"/>
-      <w:r>
-        <w:t>Delete</w:t>
-      </w:r>
-      <w:proofErr w:type="spellEnd"/>
+        <w:t>/Delete</w:t>
+      </w:r>
     </w:p>
     <w:p>
       <w:pPr>
@@ -1843,13 +1442,8 @@
       <w:r>
         <w:t xml:space="preserve"> </w:t>
       </w:r>
-      <w:proofErr w:type="spellStart"/>
-      <w:r>
-        <w:t>listázására</w:t>
-      </w:r>
-      <w:proofErr w:type="spellEnd"/>
-      <w:r>
-        <w:t xml:space="preserve">/feltöltésére/szerkesztésre/törlésére </w:t>
+      <w:r>
+        <w:t xml:space="preserve">listázására/feltöltésére/szerkesztésre/törlésére </w:t>
       </w:r>
       <w:r>
         <w:t>alkalmas</w:t>
@@ -1992,14 +1586,12 @@
           <w:b/>
         </w:rPr>
       </w:pPr>
-      <w:proofErr w:type="spellStart"/>
       <w:r>
         <w:rPr>
           <w:b/>
         </w:rPr>
         <w:t>Articles</w:t>
       </w:r>
-      <w:proofErr w:type="spellEnd"/>
       <w:r>
         <w:rPr>
           <w:b/>
@@ -2018,13 +1610,8 @@
       <w:r>
         <w:t xml:space="preserve"> (</w:t>
       </w:r>
-      <w:proofErr w:type="spellStart"/>
-      <w:r>
-        <w:t>id</w:t>
-      </w:r>
-      <w:proofErr w:type="spellEnd"/>
-      <w:r>
-        <w:t xml:space="preserve">, </w:t>
+      <w:r>
+        <w:t xml:space="preserve">id, </w:t>
       </w:r>
       <w:r>
         <w:t xml:space="preserve">cím, </w:t>
@@ -2057,14 +1644,12 @@
           <w:b/>
         </w:rPr>
       </w:pPr>
-      <w:proofErr w:type="spellStart"/>
       <w:r>
         <w:rPr>
           <w:b/>
         </w:rPr>
         <w:t>Pictures</w:t>
       </w:r>
-      <w:proofErr w:type="spellEnd"/>
       <w:r>
         <w:rPr>
           <w:b/>
@@ -2080,11 +1665,9 @@
       <w:r>
         <w:t xml:space="preserve"> adatait tárolja (</w:t>
       </w:r>
-      <w:proofErr w:type="spellStart"/>
       <w:r>
         <w:t>id</w:t>
       </w:r>
-      <w:proofErr w:type="spellEnd"/>
       <w:r>
         <w:t xml:space="preserve">, </w:t>
       </w:r>
@@ -2110,14 +1693,12 @@
         </w:numPr>
         <w:spacing w:before="480" w:after="0"/>
       </w:pPr>
-      <w:proofErr w:type="spellStart"/>
       <w:r>
         <w:rPr>
           <w:b/>
         </w:rPr>
         <w:t>Users</w:t>
       </w:r>
-      <w:proofErr w:type="spellEnd"/>
       <w:r>
         <w:rPr>
           <w:b/>
@@ -2136,29 +1717,11 @@
       <w:r>
         <w:t xml:space="preserve">adatait </w:t>
       </w:r>
-      <w:proofErr w:type="gramStart"/>
       <w:r>
         <w:t>tárolja</w:t>
       </w:r>
       <w:r>
-        <w:t xml:space="preserve">  (</w:t>
-      </w:r>
-      <w:proofErr w:type="spellStart"/>
-      <w:proofErr w:type="gramEnd"/>
-      <w:r>
-        <w:t>id</w:t>
-      </w:r>
-      <w:proofErr w:type="spellEnd"/>
-      <w:r>
-        <w:t xml:space="preserve">, név, </w:t>
-      </w:r>
-      <w:proofErr w:type="spellStart"/>
-      <w:r>
-        <w:t>usernév</w:t>
-      </w:r>
-      <w:proofErr w:type="spellEnd"/>
-      <w:r>
-        <w:t xml:space="preserve">, </w:t>
+        <w:t xml:space="preserve">  (id, név, usernév, </w:t>
       </w:r>
       <w:r>
         <w:t>jelszó</w:t>
@@ -2256,10 +1819,56 @@
       </w:r>
     </w:p>
     <w:p>
+      <w:r>
+        <w:br w:type="page"/>
+      </w:r>
+    </w:p>
+    <w:p>
+      <w:pPr>
+        <w:spacing w:before="480" w:after="0"/>
+        <w:rPr>
+          <w:b/>
+        </w:rPr>
+      </w:pPr>
+    </w:p>
+    <w:p>
+      <w:pPr>
+        <w:spacing w:before="480" w:after="0"/>
+        <w:rPr>
+          <w:b/>
+        </w:rPr>
+      </w:pPr>
+      <w:r>
+        <w:rPr>
+          <w:b/>
+        </w:rPr>
+        <w:t>Feladat:</w:t>
+      </w:r>
+    </w:p>
+    <w:p>
+      <w:pPr>
+        <w:spacing w:before="480" w:after="0"/>
+      </w:pPr>
+      <w:r>
+        <w:t>K</w:t>
+      </w:r>
+      <w:bookmarkStart w:id="0" w:name="_GoBack"/>
+      <w:bookmarkEnd w:id="0"/>
+      <w:r>
+        <w:t xml:space="preserve">észítsük el egy online portál hírkezelő rendszerét, ahol a munkatársak feltölthetik cikkeiket, </w:t>
+      </w:r>
+      <w:r>
+        <w:t>az asztali grafikus felületet.</w:t>
+      </w:r>
+    </w:p>
+    <w:p>
       <w:pPr>
         <w:keepNext/>
         <w:spacing w:before="480" w:after="0"/>
       </w:pPr>
+      <w:r>
+        <w:t>• A program használatához először be kell jelentkeznie a munkatársnak a felhasználónév és a jelszó megadásával. Ezt követően válnak elérhetővé a szerkesztési funkciók (illetve a kijelentkezés). Webes alkalmazások fejlesztése 2018/2019 őszi félév 5 • A főablakban a saját cikkek listázódnak dátum szerint (cím, író, dátum), amelyeket módosíthatunk, illetve törölhetünk is. • Új cikk felvitelénél meg kell adnunk a címet, az összefoglalót (max. 1000 karakter), valamint a teljes szöveget. Ezek kitöltése kötelező. A cikk beállítható vezető cikknek, ekkor azonban kötelező legalább egy képet feltölteni hozzá. Ezen felül feltölthetnek tetszőleges számú képet a cikkhez. • Cikk módosításánál is ugyanezt a felületet kapjuk vissza, de már előre kitöltve. • Cikk törlésénél a program megerősítést kér a felhasználótól. Az adatbázis az alábbi adatokat tárolja: • felhasználó (név, azonosító, jelszó); • cikkek (cím, szerző, dátum, összefoglaló, tartalom, vezető cikk-e); • képek (cikk azonosító, kép).</w:t>
+      </w:r>
     </w:p>
     <w:sectPr>
       <w:headerReference w:type="even" r:id="rId12"/>

</xml_diff>